<commit_message>
two mongodb lectures left
</commit_message>
<xml_diff>
--- a/Zero-Hero-MEAN Notes .docx
+++ b/Zero-Hero-MEAN Notes .docx
@@ -2368,6 +2368,674 @@
           <w:numId w:val="1"/>
         </w:numPr>
       </w:pPr>
+      <w:proofErr w:type="spellStart"/>
+      <w:r>
+        <w:rPr>
+          <w:b/>
+        </w:rPr>
+        <w:t>RESTful</w:t>
+      </w:r>
+      <w:proofErr w:type="spellEnd"/>
+      <w:r>
+        <w:rPr>
+          <w:b/>
+        </w:rPr>
+        <w:t xml:space="preserve"> APIs</w:t>
+      </w:r>
+    </w:p>
+    <w:p>
+      <w:pPr>
+        <w:pStyle w:val="ListParagraph"/>
+        <w:ind w:left="360"/>
+      </w:pPr>
+    </w:p>
+    <w:tbl>
+      <w:tblPr>
+        <w:tblStyle w:val="TableGrid"/>
+        <w:tblW w:w="8905" w:type="dxa"/>
+        <w:tblInd w:w="360" w:type="dxa"/>
+        <w:tblLook w:val="04A0" w:firstRow="1" w:lastRow="0" w:firstColumn="1" w:lastColumn="0" w:noHBand="0" w:noVBand="1"/>
+      </w:tblPr>
+      <w:tblGrid>
+        <w:gridCol w:w="1017"/>
+        <w:gridCol w:w="3545"/>
+        <w:gridCol w:w="4343"/>
+      </w:tblGrid>
+      <w:tr>
+        <w:tc>
+          <w:tcPr>
+            <w:tcW w:w="1017" w:type="dxa"/>
+          </w:tcPr>
+          <w:p>
+            <w:pPr>
+              <w:pStyle w:val="ListParagraph"/>
+              <w:ind w:left="0"/>
+              <w:rPr>
+                <w:b/>
+              </w:rPr>
+            </w:pPr>
+            <w:r>
+              <w:rPr>
+                <w:b/>
+              </w:rPr>
+              <w:t>Method</w:t>
+            </w:r>
+          </w:p>
+        </w:tc>
+        <w:tc>
+          <w:tcPr>
+            <w:tcW w:w="3545" w:type="dxa"/>
+          </w:tcPr>
+          <w:p>
+            <w:pPr>
+              <w:pStyle w:val="ListParagraph"/>
+              <w:ind w:left="0"/>
+              <w:rPr>
+                <w:b/>
+              </w:rPr>
+            </w:pPr>
+            <w:r>
+              <w:rPr>
+                <w:b/>
+              </w:rPr>
+              <w:t>URL</w:t>
+            </w:r>
+          </w:p>
+        </w:tc>
+        <w:tc>
+          <w:tcPr>
+            <w:tcW w:w="4343" w:type="dxa"/>
+          </w:tcPr>
+          <w:p>
+            <w:pPr>
+              <w:pStyle w:val="ListParagraph"/>
+              <w:ind w:left="0"/>
+              <w:rPr>
+                <w:b/>
+              </w:rPr>
+            </w:pPr>
+            <w:r>
+              <w:rPr>
+                <w:b/>
+              </w:rPr>
+              <w:t>Action</w:t>
+            </w:r>
+          </w:p>
+        </w:tc>
+      </w:tr>
+      <w:tr>
+        <w:tc>
+          <w:tcPr>
+            <w:tcW w:w="1017" w:type="dxa"/>
+          </w:tcPr>
+          <w:p>
+            <w:pPr>
+              <w:pStyle w:val="ListParagraph"/>
+              <w:ind w:left="0"/>
+            </w:pPr>
+            <w:r>
+              <w:t>GET</w:t>
+            </w:r>
+          </w:p>
+        </w:tc>
+        <w:tc>
+          <w:tcPr>
+            <w:tcW w:w="3545" w:type="dxa"/>
+          </w:tcPr>
+          <w:p>
+            <w:pPr>
+              <w:pStyle w:val="ListParagraph"/>
+              <w:ind w:left="0"/>
+            </w:pPr>
+            <w:r>
+              <w:t>/</w:t>
+            </w:r>
+            <w:proofErr w:type="spellStart"/>
+            <w:r>
+              <w:t>api</w:t>
+            </w:r>
+            <w:proofErr w:type="spellEnd"/>
+            <w:r>
+              <w:t>/hotels</w:t>
+            </w:r>
+          </w:p>
+        </w:tc>
+        <w:tc>
+          <w:tcPr>
+            <w:tcW w:w="4343" w:type="dxa"/>
+          </w:tcPr>
+          <w:p>
+            <w:pPr>
+              <w:pStyle w:val="ListParagraph"/>
+              <w:ind w:left="0"/>
+            </w:pPr>
+            <w:r>
+              <w:t>Get all/multiple hotels</w:t>
+            </w:r>
+          </w:p>
+        </w:tc>
+      </w:tr>
+      <w:tr>
+        <w:tc>
+          <w:tcPr>
+            <w:tcW w:w="1017" w:type="dxa"/>
+          </w:tcPr>
+          <w:p>
+            <w:pPr>
+              <w:pStyle w:val="ListParagraph"/>
+              <w:ind w:left="0"/>
+            </w:pPr>
+            <w:r>
+              <w:t>POST</w:t>
+            </w:r>
+          </w:p>
+        </w:tc>
+        <w:tc>
+          <w:tcPr>
+            <w:tcW w:w="3545" w:type="dxa"/>
+          </w:tcPr>
+          <w:p>
+            <w:pPr>
+              <w:pStyle w:val="ListParagraph"/>
+              <w:ind w:left="0"/>
+            </w:pPr>
+            <w:r>
+              <w:t>/</w:t>
+            </w:r>
+            <w:proofErr w:type="spellStart"/>
+            <w:r>
+              <w:t>api</w:t>
+            </w:r>
+            <w:proofErr w:type="spellEnd"/>
+            <w:r>
+              <w:t>/hotels</w:t>
+            </w:r>
+          </w:p>
+        </w:tc>
+        <w:tc>
+          <w:tcPr>
+            <w:tcW w:w="4343" w:type="dxa"/>
+          </w:tcPr>
+          <w:p>
+            <w:pPr>
+              <w:pStyle w:val="ListParagraph"/>
+              <w:ind w:left="0"/>
+            </w:pPr>
+            <w:r>
+              <w:t>Create a new hotel</w:t>
+            </w:r>
+          </w:p>
+        </w:tc>
+      </w:tr>
+      <w:tr>
+        <w:tc>
+          <w:tcPr>
+            <w:tcW w:w="1017" w:type="dxa"/>
+          </w:tcPr>
+          <w:p>
+            <w:pPr>
+              <w:pStyle w:val="ListParagraph"/>
+              <w:ind w:left="0"/>
+            </w:pPr>
+            <w:r>
+              <w:t>GET</w:t>
+            </w:r>
+          </w:p>
+        </w:tc>
+        <w:tc>
+          <w:tcPr>
+            <w:tcW w:w="3545" w:type="dxa"/>
+          </w:tcPr>
+          <w:p>
+            <w:pPr>
+              <w:pStyle w:val="ListParagraph"/>
+              <w:ind w:left="0"/>
+            </w:pPr>
+            <w:r>
+              <w:t>/</w:t>
+            </w:r>
+            <w:proofErr w:type="spellStart"/>
+            <w:r>
+              <w:t>api</w:t>
+            </w:r>
+            <w:proofErr w:type="spellEnd"/>
+            <w:r>
+              <w:t>/hotels/12345</w:t>
+            </w:r>
+          </w:p>
+        </w:tc>
+        <w:tc>
+          <w:tcPr>
+            <w:tcW w:w="4343" w:type="dxa"/>
+          </w:tcPr>
+          <w:p>
+            <w:pPr>
+              <w:pStyle w:val="ListParagraph"/>
+              <w:ind w:left="0"/>
+            </w:pPr>
+            <w:r>
+              <w:t>Get a specific hotel</w:t>
+            </w:r>
+          </w:p>
+        </w:tc>
+      </w:tr>
+      <w:tr>
+        <w:tc>
+          <w:tcPr>
+            <w:tcW w:w="1017" w:type="dxa"/>
+          </w:tcPr>
+          <w:p>
+            <w:pPr>
+              <w:pStyle w:val="ListParagraph"/>
+              <w:ind w:left="0"/>
+            </w:pPr>
+            <w:r>
+              <w:t>PUT</w:t>
+            </w:r>
+          </w:p>
+        </w:tc>
+        <w:tc>
+          <w:tcPr>
+            <w:tcW w:w="3545" w:type="dxa"/>
+          </w:tcPr>
+          <w:p>
+            <w:pPr>
+              <w:pStyle w:val="ListParagraph"/>
+              <w:ind w:left="0"/>
+            </w:pPr>
+            <w:r>
+              <w:t>/</w:t>
+            </w:r>
+            <w:proofErr w:type="spellStart"/>
+            <w:r>
+              <w:t>api</w:t>
+            </w:r>
+            <w:proofErr w:type="spellEnd"/>
+            <w:r>
+              <w:t>/hotels/12345</w:t>
+            </w:r>
+          </w:p>
+        </w:tc>
+        <w:tc>
+          <w:tcPr>
+            <w:tcW w:w="4343" w:type="dxa"/>
+          </w:tcPr>
+          <w:p>
+            <w:pPr>
+              <w:pStyle w:val="ListParagraph"/>
+              <w:ind w:left="0"/>
+            </w:pPr>
+            <w:r>
+              <w:t>Update a specific hotel</w:t>
+            </w:r>
+          </w:p>
+        </w:tc>
+      </w:tr>
+      <w:tr>
+        <w:tc>
+          <w:tcPr>
+            <w:tcW w:w="1017" w:type="dxa"/>
+          </w:tcPr>
+          <w:p>
+            <w:pPr>
+              <w:pStyle w:val="ListParagraph"/>
+              <w:ind w:left="0"/>
+            </w:pPr>
+            <w:r>
+              <w:t>DELETE</w:t>
+            </w:r>
+          </w:p>
+        </w:tc>
+        <w:tc>
+          <w:tcPr>
+            <w:tcW w:w="3545" w:type="dxa"/>
+          </w:tcPr>
+          <w:p>
+            <w:pPr>
+              <w:pStyle w:val="ListParagraph"/>
+              <w:ind w:left="0"/>
+            </w:pPr>
+            <w:r>
+              <w:t>/</w:t>
+            </w:r>
+            <w:proofErr w:type="spellStart"/>
+            <w:r>
+              <w:t>api</w:t>
+            </w:r>
+            <w:proofErr w:type="spellEnd"/>
+            <w:r>
+              <w:t>/hotels/12345</w:t>
+            </w:r>
+          </w:p>
+        </w:tc>
+        <w:tc>
+          <w:tcPr>
+            <w:tcW w:w="4343" w:type="dxa"/>
+          </w:tcPr>
+          <w:p>
+            <w:pPr>
+              <w:pStyle w:val="ListParagraph"/>
+              <w:ind w:left="0"/>
+            </w:pPr>
+            <w:r>
+              <w:t>Delete a specific hotel</w:t>
+            </w:r>
+          </w:p>
+        </w:tc>
+      </w:tr>
+      <w:tr>
+        <w:tc>
+          <w:tcPr>
+            <w:tcW w:w="1017" w:type="dxa"/>
+          </w:tcPr>
+          <w:p>
+            <w:pPr>
+              <w:pStyle w:val="ListParagraph"/>
+              <w:ind w:left="0"/>
+            </w:pPr>
+          </w:p>
+        </w:tc>
+        <w:tc>
+          <w:tcPr>
+            <w:tcW w:w="3545" w:type="dxa"/>
+          </w:tcPr>
+          <w:p>
+            <w:pPr>
+              <w:pStyle w:val="ListParagraph"/>
+              <w:ind w:left="0"/>
+            </w:pPr>
+          </w:p>
+        </w:tc>
+        <w:tc>
+          <w:tcPr>
+            <w:tcW w:w="4343" w:type="dxa"/>
+          </w:tcPr>
+          <w:p>
+            <w:pPr>
+              <w:pStyle w:val="ListParagraph"/>
+              <w:ind w:left="0"/>
+            </w:pPr>
+          </w:p>
+        </w:tc>
+      </w:tr>
+      <w:tr>
+        <w:tc>
+          <w:tcPr>
+            <w:tcW w:w="1017" w:type="dxa"/>
+          </w:tcPr>
+          <w:p>
+            <w:pPr>
+              <w:pStyle w:val="ListParagraph"/>
+              <w:ind w:left="0"/>
+            </w:pPr>
+            <w:r>
+              <w:t>GET</w:t>
+            </w:r>
+          </w:p>
+        </w:tc>
+        <w:tc>
+          <w:tcPr>
+            <w:tcW w:w="3545" w:type="dxa"/>
+          </w:tcPr>
+          <w:p>
+            <w:pPr>
+              <w:pStyle w:val="ListParagraph"/>
+              <w:ind w:left="0"/>
+            </w:pPr>
+            <w:r>
+              <w:t>/</w:t>
+            </w:r>
+            <w:proofErr w:type="spellStart"/>
+            <w:r>
+              <w:t>api</w:t>
+            </w:r>
+            <w:proofErr w:type="spellEnd"/>
+            <w:r>
+              <w:t>/hotels/12345/reviews</w:t>
+            </w:r>
+          </w:p>
+        </w:tc>
+        <w:tc>
+          <w:tcPr>
+            <w:tcW w:w="4343" w:type="dxa"/>
+          </w:tcPr>
+          <w:p>
+            <w:pPr>
+              <w:pStyle w:val="ListParagraph"/>
+              <w:ind w:left="0"/>
+            </w:pPr>
+            <w:r>
+              <w:t xml:space="preserve">Get all reviews for a specific hotel </w:t>
+            </w:r>
+          </w:p>
+        </w:tc>
+      </w:tr>
+      <w:tr>
+        <w:tc>
+          <w:tcPr>
+            <w:tcW w:w="1017" w:type="dxa"/>
+          </w:tcPr>
+          <w:p>
+            <w:pPr>
+              <w:pStyle w:val="ListParagraph"/>
+              <w:ind w:left="0"/>
+            </w:pPr>
+            <w:r>
+              <w:t>POST</w:t>
+            </w:r>
+          </w:p>
+        </w:tc>
+        <w:tc>
+          <w:tcPr>
+            <w:tcW w:w="3545" w:type="dxa"/>
+          </w:tcPr>
+          <w:p>
+            <w:pPr>
+              <w:pStyle w:val="ListParagraph"/>
+              <w:ind w:left="0"/>
+            </w:pPr>
+            <w:r>
+              <w:t>/</w:t>
+            </w:r>
+            <w:proofErr w:type="spellStart"/>
+            <w:r>
+              <w:t>api</w:t>
+            </w:r>
+            <w:proofErr w:type="spellEnd"/>
+            <w:r>
+              <w:t>/hotels/12345/reviews</w:t>
+            </w:r>
+          </w:p>
+        </w:tc>
+        <w:tc>
+          <w:tcPr>
+            <w:tcW w:w="4343" w:type="dxa"/>
+          </w:tcPr>
+          <w:p>
+            <w:pPr>
+              <w:pStyle w:val="ListParagraph"/>
+              <w:ind w:left="0"/>
+            </w:pPr>
+            <w:r>
+              <w:t>Add review for a specific hotel</w:t>
+            </w:r>
+          </w:p>
+        </w:tc>
+      </w:tr>
+      <w:tr>
+        <w:tc>
+          <w:tcPr>
+            <w:tcW w:w="1017" w:type="dxa"/>
+          </w:tcPr>
+          <w:p>
+            <w:pPr>
+              <w:pStyle w:val="ListParagraph"/>
+              <w:ind w:left="0"/>
+            </w:pPr>
+            <w:r>
+              <w:t>GET</w:t>
+            </w:r>
+          </w:p>
+        </w:tc>
+        <w:tc>
+          <w:tcPr>
+            <w:tcW w:w="3545" w:type="dxa"/>
+          </w:tcPr>
+          <w:p>
+            <w:pPr>
+              <w:pStyle w:val="ListParagraph"/>
+              <w:ind w:left="0"/>
+            </w:pPr>
+            <w:r>
+              <w:t>/</w:t>
+            </w:r>
+            <w:proofErr w:type="spellStart"/>
+            <w:r>
+              <w:t>api</w:t>
+            </w:r>
+            <w:proofErr w:type="spellEnd"/>
+            <w:r>
+              <w:t>/hotels/12345/reviews/54321</w:t>
+            </w:r>
+          </w:p>
+        </w:tc>
+        <w:tc>
+          <w:tcPr>
+            <w:tcW w:w="4343" w:type="dxa"/>
+          </w:tcPr>
+          <w:p>
+            <w:pPr>
+              <w:pStyle w:val="ListParagraph"/>
+              <w:ind w:left="0"/>
+            </w:pPr>
+            <w:r>
+              <w:t>Get a specific review for a specific hotel</w:t>
+            </w:r>
+          </w:p>
+        </w:tc>
+      </w:tr>
+      <w:tr>
+        <w:tc>
+          <w:tcPr>
+            <w:tcW w:w="1017" w:type="dxa"/>
+          </w:tcPr>
+          <w:p>
+            <w:pPr>
+              <w:pStyle w:val="ListParagraph"/>
+              <w:ind w:left="0"/>
+            </w:pPr>
+            <w:r>
+              <w:t>PUT</w:t>
+            </w:r>
+          </w:p>
+        </w:tc>
+        <w:tc>
+          <w:tcPr>
+            <w:tcW w:w="3545" w:type="dxa"/>
+          </w:tcPr>
+          <w:p>
+            <w:pPr>
+              <w:pStyle w:val="ListParagraph"/>
+              <w:ind w:left="0"/>
+            </w:pPr>
+            <w:r>
+              <w:t>/</w:t>
+            </w:r>
+            <w:proofErr w:type="spellStart"/>
+            <w:r>
+              <w:t>api</w:t>
+            </w:r>
+            <w:proofErr w:type="spellEnd"/>
+            <w:r>
+              <w:t>/hotels/12345/reviews/54321</w:t>
+            </w:r>
+          </w:p>
+        </w:tc>
+        <w:tc>
+          <w:tcPr>
+            <w:tcW w:w="4343" w:type="dxa"/>
+          </w:tcPr>
+          <w:p>
+            <w:pPr>
+              <w:pStyle w:val="ListParagraph"/>
+              <w:ind w:left="0"/>
+            </w:pPr>
+            <w:r>
+              <w:t>Update specific review for a specific hotel</w:t>
+            </w:r>
+          </w:p>
+        </w:tc>
+      </w:tr>
+      <w:tr>
+        <w:tc>
+          <w:tcPr>
+            <w:tcW w:w="1017" w:type="dxa"/>
+          </w:tcPr>
+          <w:p>
+            <w:pPr>
+              <w:pStyle w:val="ListParagraph"/>
+              <w:ind w:left="0"/>
+            </w:pPr>
+            <w:r>
+              <w:t>DELETE</w:t>
+            </w:r>
+          </w:p>
+        </w:tc>
+        <w:tc>
+          <w:tcPr>
+            <w:tcW w:w="3545" w:type="dxa"/>
+          </w:tcPr>
+          <w:p>
+            <w:pPr>
+              <w:pStyle w:val="ListParagraph"/>
+              <w:ind w:left="0"/>
+            </w:pPr>
+            <w:r>
+              <w:t>/</w:t>
+            </w:r>
+            <w:proofErr w:type="spellStart"/>
+            <w:r>
+              <w:t>api</w:t>
+            </w:r>
+            <w:proofErr w:type="spellEnd"/>
+            <w:r>
+              <w:t>/hotels/12345/reviews/54321</w:t>
+            </w:r>
+          </w:p>
+        </w:tc>
+        <w:tc>
+          <w:tcPr>
+            <w:tcW w:w="4343" w:type="dxa"/>
+          </w:tcPr>
+          <w:p>
+            <w:pPr>
+              <w:pStyle w:val="ListParagraph"/>
+              <w:ind w:left="0"/>
+            </w:pPr>
+            <w:r>
+              <w:t>Delete a specific review</w:t>
+            </w:r>
+          </w:p>
+        </w:tc>
+      </w:tr>
+    </w:tbl>
+    <w:p>
+      <w:pPr>
+        <w:pStyle w:val="ListParagraph"/>
+        <w:ind w:left="360"/>
+      </w:pPr>
+      <w:r>
+        <w:t xml:space="preserve"> </w:t>
+      </w:r>
+    </w:p>
+    <w:p>
+      <w:pPr>
+        <w:pStyle w:val="ListParagraph"/>
+        <w:numPr>
+          <w:ilvl w:val="0"/>
+          <w:numId w:val="1"/>
+        </w:numPr>
+      </w:pPr>
       <w:r>
         <w:rPr>
           <w:b/>
@@ -2384,13 +3052,1877 @@
         </w:numPr>
       </w:pPr>
       <w:r>
-        <w:t>A powerful way to define data schemas within the application</w:t>
-      </w:r>
-      <w:r>
-        <w:t xml:space="preserve"> which comes with many helper methods to help build a robust API. </w:t>
+        <w:t xml:space="preserve">A powerful way to </w:t>
+      </w:r>
+      <w:r>
+        <w:t xml:space="preserve">manage database connections, data, and data structure with </w:t>
+      </w:r>
+      <w:proofErr w:type="spellStart"/>
+      <w:r>
+        <w:t>MongoDB</w:t>
+      </w:r>
+      <w:proofErr w:type="spellEnd"/>
+      <w:r>
+        <w:t xml:space="preserve">. Much easier than using the Mongo native driver. </w:t>
+      </w:r>
+    </w:p>
+    <w:p>
+      <w:pPr>
+        <w:pStyle w:val="ListParagraph"/>
+        <w:numPr>
+          <w:ilvl w:val="1"/>
+          <w:numId w:val="1"/>
+        </w:numPr>
+      </w:pPr>
+      <w:r>
+        <w:t xml:space="preserve">The major advantage of using Mongoose is its ability to help structure data via schemas </w:t>
+      </w:r>
+      <w:r>
+        <w:t>within the application</w:t>
+      </w:r>
+      <w:r>
+        <w:t xml:space="preserve"> </w:t>
+      </w:r>
+      <w:r>
+        <w:t>itself.</w:t>
+      </w:r>
+    </w:p>
+    <w:p>
+      <w:pPr>
+        <w:pStyle w:val="ListParagraph"/>
+        <w:numPr>
+          <w:ilvl w:val="1"/>
+          <w:numId w:val="1"/>
+        </w:numPr>
+      </w:pPr>
+      <w:r>
+        <w:t xml:space="preserve">Mongoose </w:t>
+      </w:r>
+      <w:r>
+        <w:t xml:space="preserve">comes with many helper methods to help build a robust </w:t>
+      </w:r>
+      <w:r>
+        <w:t xml:space="preserve">and </w:t>
+      </w:r>
+      <w:proofErr w:type="spellStart"/>
+      <w:r>
+        <w:t>RESTful</w:t>
+      </w:r>
+      <w:proofErr w:type="spellEnd"/>
+      <w:r>
+        <w:t xml:space="preserve"> </w:t>
+      </w:r>
+      <w:r>
+        <w:t xml:space="preserve">API. </w:t>
+      </w:r>
+    </w:p>
+    <w:p>
+      <w:pPr>
+        <w:pStyle w:val="ListParagraph"/>
+        <w:numPr>
+          <w:ilvl w:val="0"/>
+          <w:numId w:val="1"/>
+        </w:numPr>
+      </w:pPr>
+      <w:r>
+        <w:rPr>
+          <w:b/>
+        </w:rPr>
+        <w:t>Golden Rules for API Design</w:t>
+      </w:r>
+    </w:p>
+    <w:p>
+      <w:pPr>
+        <w:pStyle w:val="ListParagraph"/>
+        <w:numPr>
+          <w:ilvl w:val="1"/>
+          <w:numId w:val="1"/>
+        </w:numPr>
+      </w:pPr>
+      <w:r>
+        <w:t>Always return a response</w:t>
+      </w:r>
+    </w:p>
+    <w:p>
+      <w:pPr>
+        <w:pStyle w:val="ListParagraph"/>
+        <w:numPr>
+          <w:ilvl w:val="1"/>
+          <w:numId w:val="1"/>
+        </w:numPr>
+      </w:pPr>
+      <w:r>
+        <w:t>Return the correct HTTP status code</w:t>
+      </w:r>
+    </w:p>
+    <w:p>
+      <w:pPr>
+        <w:pStyle w:val="ListParagraph"/>
+        <w:numPr>
+          <w:ilvl w:val="1"/>
+          <w:numId w:val="1"/>
+        </w:numPr>
+      </w:pPr>
+      <w:r>
+        <w:t xml:space="preserve">Return useful contents or a meaningful  message </w:t>
+      </w:r>
+    </w:p>
+    <w:p>
+      <w:pPr>
+        <w:pStyle w:val="ListParagraph"/>
+        <w:ind w:left="4320"/>
+      </w:pPr>
+    </w:p>
+    <w:p>
+      <w:pPr>
+        <w:pStyle w:val="ListParagraph"/>
+        <w:ind w:left="4320"/>
+      </w:pPr>
+    </w:p>
+    <w:p>
+      <w:pPr>
+        <w:pStyle w:val="ListParagraph"/>
+        <w:ind w:left="4320"/>
+      </w:pPr>
+    </w:p>
+    <w:p>
+      <w:pPr>
+        <w:pStyle w:val="ListParagraph"/>
+        <w:ind w:left="4320"/>
+      </w:pPr>
+    </w:p>
+    <w:p>
+      <w:pPr>
+        <w:pStyle w:val="ListParagraph"/>
+        <w:ind w:left="4320"/>
+      </w:pPr>
+    </w:p>
+    <w:p>
+      <w:pPr>
+        <w:pStyle w:val="ListParagraph"/>
+        <w:ind w:left="4320"/>
+      </w:pPr>
+    </w:p>
+    <w:p>
+      <w:pPr>
+        <w:pStyle w:val="ListParagraph"/>
+        <w:ind w:left="4320"/>
+      </w:pPr>
+    </w:p>
+    <w:p>
+      <w:pPr>
+        <w:pStyle w:val="ListParagraph"/>
+        <w:ind w:left="4320"/>
+      </w:pPr>
+    </w:p>
+    <w:p>
+      <w:pPr>
+        <w:pStyle w:val="ListParagraph"/>
+        <w:ind w:left="4320"/>
+      </w:pPr>
+    </w:p>
+    <w:p>
+      <w:pPr>
+        <w:pStyle w:val="ListParagraph"/>
+        <w:ind w:left="4320"/>
+        <w:rPr>
+          <w:b/>
+          <w:u w:val="single"/>
+        </w:rPr>
+      </w:pPr>
+      <w:proofErr w:type="spellStart"/>
+      <w:r>
+        <w:rPr>
+          <w:b/>
+          <w:u w:val="single"/>
+        </w:rPr>
+        <w:t>AngularJS</w:t>
+      </w:r>
+      <w:proofErr w:type="spellEnd"/>
+      <w:r>
+        <w:rPr>
+          <w:b/>
+          <w:u w:val="single"/>
+        </w:rPr>
+        <w:t xml:space="preserve"> </w:t>
+      </w:r>
+    </w:p>
+    <w:p>
+      <w:pPr>
+        <w:pStyle w:val="ListParagraph"/>
+        <w:numPr>
+          <w:ilvl w:val="0"/>
+          <w:numId w:val="1"/>
+        </w:numPr>
+        <w:rPr>
+          <w:b/>
+        </w:rPr>
+      </w:pPr>
+      <w:r>
+        <w:rPr>
+          <w:b/>
+          <w:i/>
+        </w:rPr>
+        <w:t>Directives</w:t>
+      </w:r>
+      <w:r>
+        <w:rPr>
+          <w:b/>
+        </w:rPr>
+        <w:t>:</w:t>
+      </w:r>
+    </w:p>
+    <w:p>
+      <w:pPr>
+        <w:rPr>
+          <w:b/>
+        </w:rPr>
+      </w:pPr>
+    </w:p>
+    <w:p>
+      <w:pPr>
+        <w:pStyle w:val="ListParagraph"/>
+        <w:numPr>
+          <w:ilvl w:val="0"/>
+          <w:numId w:val="1"/>
+        </w:numPr>
+      </w:pPr>
+      <w:r>
+        <w:t xml:space="preserve">ng-init </w:t>
+      </w:r>
+    </w:p>
+    <w:p>
+      <w:pPr>
+        <w:pStyle w:val="ListParagraph"/>
+        <w:numPr>
+          <w:ilvl w:val="1"/>
+          <w:numId w:val="1"/>
+        </w:numPr>
+        <w:rPr>
+          <w:b/>
+        </w:rPr>
+      </w:pPr>
+      <w:r>
+        <w:t>initialize variables.</w:t>
+      </w:r>
+    </w:p>
+    <w:p>
+      <w:pPr>
+        <w:pStyle w:val="ListParagraph"/>
+        <w:numPr>
+          <w:ilvl w:val="1"/>
+          <w:numId w:val="1"/>
+        </w:numPr>
+        <w:rPr>
+          <w:b/>
+        </w:rPr>
+      </w:pPr>
+      <w:r>
+        <w:t>never assign values to variables using ng-</w:t>
+      </w:r>
+      <w:proofErr w:type="spellStart"/>
+      <w:r>
+        <w:t>init.</w:t>
+      </w:r>
+      <w:proofErr w:type="spellEnd"/>
+      <w:r>
+        <w:t xml:space="preserve"> </w:t>
+      </w:r>
+    </w:p>
+    <w:p>
+      <w:pPr>
+        <w:pStyle w:val="ListParagraph"/>
+        <w:numPr>
+          <w:ilvl w:val="0"/>
+          <w:numId w:val="1"/>
+        </w:numPr>
+        <w:rPr>
+          <w:b/>
+        </w:rPr>
+      </w:pPr>
+      <w:r>
+        <w:t>ng-bind</w:t>
+      </w:r>
+    </w:p>
+    <w:p>
+      <w:pPr>
+        <w:pStyle w:val="ListParagraph"/>
+        <w:numPr>
+          <w:ilvl w:val="1"/>
+          <w:numId w:val="1"/>
+        </w:numPr>
+        <w:rPr>
+          <w:b/>
+        </w:rPr>
+      </w:pPr>
+      <w:r>
+        <w:t>can bind variables to html elements without using {{  }}.</w:t>
+      </w:r>
+    </w:p>
+    <w:p>
+      <w:pPr>
+        <w:pStyle w:val="ListParagraph"/>
+        <w:numPr>
+          <w:ilvl w:val="0"/>
+          <w:numId w:val="1"/>
+        </w:numPr>
+        <w:rPr>
+          <w:b/>
+        </w:rPr>
+      </w:pPr>
+      <w:r>
+        <w:t>ng-model</w:t>
+      </w:r>
+    </w:p>
+    <w:p>
+      <w:pPr>
+        <w:pStyle w:val="ListParagraph"/>
+        <w:numPr>
+          <w:ilvl w:val="1"/>
+          <w:numId w:val="1"/>
+        </w:numPr>
+        <w:rPr>
+          <w:i/>
+        </w:rPr>
+      </w:pPr>
+      <w:r>
+        <w:t>directive binds an input , select , text</w:t>
+      </w:r>
+      <w:r>
+        <w:t xml:space="preserve"> </w:t>
+      </w:r>
+      <w:r>
+        <w:t xml:space="preserve">area (or custom form control) to a property on the scope using </w:t>
+      </w:r>
+      <w:proofErr w:type="spellStart"/>
+      <w:r>
+        <w:rPr>
+          <w:b/>
+        </w:rPr>
+        <w:t>NgModelController</w:t>
+      </w:r>
+      <w:proofErr w:type="spellEnd"/>
+      <w:r>
+        <w:t>, which is created and exposed by this directive. </w:t>
+      </w:r>
+      <w:proofErr w:type="spellStart"/>
+      <w:r>
+        <w:rPr>
+          <w:bCs/>
+        </w:rPr>
+        <w:t>ngModel</w:t>
+      </w:r>
+      <w:proofErr w:type="spellEnd"/>
+      <w:r>
+        <w:t xml:space="preserve"> is responsible for: </w:t>
+      </w:r>
+      <w:r>
+        <w:rPr>
+          <w:i/>
+        </w:rPr>
+        <w:t>b</w:t>
+      </w:r>
+      <w:r>
+        <w:rPr>
+          <w:i/>
+        </w:rPr>
+        <w:t>inding the view into the </w:t>
+      </w:r>
+      <w:r>
+        <w:rPr>
+          <w:bCs/>
+          <w:i/>
+        </w:rPr>
+        <w:t>model</w:t>
+      </w:r>
+      <w:r>
+        <w:rPr>
+          <w:i/>
+        </w:rPr>
+        <w:t xml:space="preserve">, which other directives such as input , </w:t>
+      </w:r>
+      <w:proofErr w:type="spellStart"/>
+      <w:r>
+        <w:rPr>
+          <w:i/>
+        </w:rPr>
+        <w:t>textarea</w:t>
+      </w:r>
+      <w:proofErr w:type="spellEnd"/>
+      <w:r>
+        <w:rPr>
+          <w:i/>
+        </w:rPr>
+        <w:t xml:space="preserve"> or select require. </w:t>
+      </w:r>
+    </w:p>
+    <w:p>
+      <w:pPr>
+        <w:pStyle w:val="ListParagraph"/>
+        <w:numPr>
+          <w:ilvl w:val="2"/>
+          <w:numId w:val="1"/>
+        </w:numPr>
+        <w:rPr>
+          <w:i/>
+        </w:rPr>
+      </w:pPr>
+      <w:r>
+        <w:t>e.g., on an input with “ng-model=</w:t>
+      </w:r>
+      <w:proofErr w:type="spellStart"/>
+      <w:r>
+        <w:t>showText</w:t>
+      </w:r>
+      <w:proofErr w:type="spellEnd"/>
+      <w:r>
+        <w:t xml:space="preserve">” and a &lt;p&gt; with {{ </w:t>
+      </w:r>
+      <w:proofErr w:type="spellStart"/>
+      <w:r>
+        <w:t>showText</w:t>
+      </w:r>
+      <w:proofErr w:type="spellEnd"/>
+      <w:r>
+        <w:t xml:space="preserve">}}. The paragraph will display whatever is typed into the input. </w:t>
+      </w:r>
+    </w:p>
+    <w:p>
+      <w:pPr>
+        <w:pStyle w:val="ListParagraph"/>
+        <w:numPr>
+          <w:ilvl w:val="0"/>
+          <w:numId w:val="1"/>
+        </w:numPr>
+        <w:rPr>
+          <w:b/>
+        </w:rPr>
+      </w:pPr>
+      <w:r>
+        <w:t>ng-click</w:t>
+      </w:r>
+    </w:p>
+    <w:p>
+      <w:pPr>
+        <w:pStyle w:val="ListParagraph"/>
+        <w:numPr>
+          <w:ilvl w:val="1"/>
+          <w:numId w:val="1"/>
+        </w:numPr>
+        <w:rPr>
+          <w:b/>
+        </w:rPr>
+      </w:pPr>
+      <w:r>
+        <w:t>execute a method on an html element when clicked.</w:t>
+      </w:r>
+    </w:p>
+    <w:p>
+      <w:pPr>
+        <w:pStyle w:val="ListParagraph"/>
+        <w:numPr>
+          <w:ilvl w:val="1"/>
+          <w:numId w:val="1"/>
+        </w:numPr>
+        <w:rPr>
+          <w:b/>
+        </w:rPr>
+      </w:pPr>
+      <w:r>
+        <w:t xml:space="preserve">can also pass an expression that will somehow manipulate an element inside containing scope. </w:t>
+      </w:r>
+    </w:p>
+    <w:p>
+      <w:pPr>
+        <w:pStyle w:val="ListParagraph"/>
+        <w:numPr>
+          <w:ilvl w:val="0"/>
+          <w:numId w:val="1"/>
+        </w:numPr>
+        <w:rPr>
+          <w:b/>
+        </w:rPr>
+      </w:pPr>
+      <w:r>
+        <w:t>ng-if</w:t>
+      </w:r>
+    </w:p>
+    <w:p>
+      <w:pPr>
+        <w:pStyle w:val="ListParagraph"/>
+        <w:numPr>
+          <w:ilvl w:val="1"/>
+          <w:numId w:val="1"/>
+        </w:numPr>
+        <w:rPr>
+          <w:b/>
+        </w:rPr>
+      </w:pPr>
+      <w:r>
+        <w:t xml:space="preserve">can contain </w:t>
+      </w:r>
+      <w:proofErr w:type="spellStart"/>
+      <w:r>
+        <w:t>javascript</w:t>
+      </w:r>
+      <w:proofErr w:type="spellEnd"/>
+      <w:r>
+        <w:t xml:space="preserve"> expressions. </w:t>
+      </w:r>
+    </w:p>
+    <w:p>
+      <w:pPr>
+        <w:pStyle w:val="ListParagraph"/>
+        <w:numPr>
+          <w:ilvl w:val="1"/>
+          <w:numId w:val="1"/>
+        </w:numPr>
+        <w:rPr>
+          <w:b/>
+        </w:rPr>
+      </w:pPr>
+      <w:r>
+        <w:t xml:space="preserve">if true/false, display/hide the html element. </w:t>
+      </w:r>
+    </w:p>
+    <w:p>
+      <w:pPr>
+        <w:pStyle w:val="ListParagraph"/>
+        <w:numPr>
+          <w:ilvl w:val="1"/>
+          <w:numId w:val="1"/>
+        </w:numPr>
+        <w:rPr>
+          <w:b/>
+        </w:rPr>
+      </w:pPr>
+      <w:r>
+        <w:t xml:space="preserve">actually </w:t>
+      </w:r>
+      <w:r>
+        <w:rPr>
+          <w:b/>
+        </w:rPr>
+        <w:t>removes</w:t>
+      </w:r>
+      <w:r>
+        <w:t xml:space="preserve"> element from DOM tree. loses specified styling. </w:t>
+      </w:r>
+    </w:p>
+    <w:p>
+      <w:pPr>
+        <w:pStyle w:val="ListParagraph"/>
+        <w:numPr>
+          <w:ilvl w:val="2"/>
+          <w:numId w:val="1"/>
+        </w:numPr>
+        <w:rPr>
+          <w:b/>
+        </w:rPr>
+      </w:pPr>
+      <w:r>
+        <w:t xml:space="preserve">e.g., number = 19. </w:t>
+      </w:r>
+    </w:p>
+    <w:p>
+      <w:pPr>
+        <w:pStyle w:val="ListParagraph"/>
+        <w:numPr>
+          <w:ilvl w:val="0"/>
+          <w:numId w:val="1"/>
+        </w:numPr>
+        <w:rPr>
+          <w:b/>
+        </w:rPr>
+      </w:pPr>
+      <w:r>
+        <w:t>ng-show/hide</w:t>
+      </w:r>
+    </w:p>
+    <w:p>
+      <w:pPr>
+        <w:pStyle w:val="ListParagraph"/>
+        <w:numPr>
+          <w:ilvl w:val="1"/>
+          <w:numId w:val="1"/>
+        </w:numPr>
+        <w:rPr>
+          <w:b/>
+        </w:rPr>
+      </w:pPr>
+      <w:r>
+        <w:t xml:space="preserve">similar to ng-if.  </w:t>
+      </w:r>
+    </w:p>
+    <w:p>
+      <w:pPr>
+        <w:pStyle w:val="ListParagraph"/>
+        <w:numPr>
+          <w:ilvl w:val="1"/>
+          <w:numId w:val="1"/>
+        </w:numPr>
+        <w:rPr>
+          <w:b/>
+        </w:rPr>
+      </w:pPr>
+      <w:r>
+        <w:t xml:space="preserve">does </w:t>
+      </w:r>
+      <w:r>
+        <w:rPr>
+          <w:b/>
+        </w:rPr>
+        <w:t>not</w:t>
+      </w:r>
+      <w:r>
+        <w:t xml:space="preserve"> </w:t>
+      </w:r>
+      <w:r>
+        <w:rPr>
+          <w:b/>
+        </w:rPr>
+        <w:t>remove</w:t>
+      </w:r>
+      <w:r>
+        <w:t xml:space="preserve"> element from DOM tree. applies CSS </w:t>
+      </w:r>
+      <w:r>
+        <w:t>“</w:t>
+      </w:r>
+      <w:r>
+        <w:t>display: none</w:t>
+      </w:r>
+      <w:r>
+        <w:t>”</w:t>
+      </w:r>
+      <w:r>
+        <w:t xml:space="preserve"> property instead.</w:t>
+      </w:r>
+    </w:p>
+    <w:p>
+      <w:pPr>
+        <w:pStyle w:val="ListParagraph"/>
+        <w:numPr>
+          <w:ilvl w:val="0"/>
+          <w:numId w:val="1"/>
+        </w:numPr>
+        <w:rPr>
+          <w:b/>
+        </w:rPr>
+      </w:pPr>
+      <w:r>
+        <w:t xml:space="preserve">ng-class </w:t>
+      </w:r>
+    </w:p>
+    <w:p>
+      <w:pPr>
+        <w:pStyle w:val="ListParagraph"/>
+        <w:numPr>
+          <w:ilvl w:val="1"/>
+          <w:numId w:val="1"/>
+        </w:numPr>
+        <w:rPr>
+          <w:b/>
+        </w:rPr>
+      </w:pPr>
+      <w:r>
+        <w:t xml:space="preserve">modify CSS dynamically based on some conditions.  </w:t>
+      </w:r>
+    </w:p>
+    <w:p>
+      <w:pPr>
+        <w:pStyle w:val="ListParagraph"/>
+        <w:numPr>
+          <w:ilvl w:val="1"/>
+          <w:numId w:val="1"/>
+        </w:numPr>
+        <w:rPr>
+          <w:b/>
+        </w:rPr>
+      </w:pPr>
+      <w:r>
+        <w:t xml:space="preserve">e.g., apply the CSS class of red when ‘guess’ is != ‘number’, apply the </w:t>
+      </w:r>
+      <w:proofErr w:type="spellStart"/>
+      <w:r>
+        <w:t>css</w:t>
+      </w:r>
+      <w:proofErr w:type="spellEnd"/>
+      <w:r>
+        <w:t xml:space="preserve"> class of green if the ‘guess’ is ==  ‘number’.</w:t>
+      </w:r>
+    </w:p>
+    <w:p>
+      <w:pPr>
+        <w:pStyle w:val="ListParagraph"/>
+        <w:numPr>
+          <w:ilvl w:val="1"/>
+          <w:numId w:val="1"/>
+        </w:numPr>
+        <w:rPr>
+          <w:b/>
+        </w:rPr>
+      </w:pPr>
+      <w:r>
+        <w:t>&lt;input ng-model=”guess” ng-class=”{red: guess != 19, green: guess == 19}”&gt;</w:t>
+      </w:r>
+    </w:p>
+    <w:p>
+      <w:pPr>
+        <w:pStyle w:val="ListParagraph"/>
+        <w:numPr>
+          <w:ilvl w:val="1"/>
+          <w:numId w:val="1"/>
+        </w:numPr>
+        <w:rPr>
+          <w:b/>
+        </w:rPr>
+      </w:pPr>
+      <w:r>
+        <w:t>When 19 is typed into the input, the class will be green, if not, class is red.</w:t>
+      </w:r>
+    </w:p>
+    <w:p>
+      <w:pPr>
+        <w:pStyle w:val="ListParagraph"/>
+        <w:numPr>
+          <w:ilvl w:val="0"/>
+          <w:numId w:val="1"/>
+        </w:numPr>
+        <w:rPr>
+          <w:b/>
+        </w:rPr>
+      </w:pPr>
+      <w:r>
+        <w:rPr>
+          <w:b/>
+        </w:rPr>
+        <w:t>ng-repeat</w:t>
+      </w:r>
+    </w:p>
+    <w:p>
+      <w:pPr>
+        <w:pStyle w:val="ListParagraph"/>
+        <w:numPr>
+          <w:ilvl w:val="1"/>
+          <w:numId w:val="1"/>
+        </w:numPr>
+        <w:rPr>
+          <w:b/>
+        </w:rPr>
+      </w:pPr>
+      <w:r>
+        <w:t>allows you to iterate through a collection of items (array or object).</w:t>
+      </w:r>
+    </w:p>
+    <w:p>
+      <w:pPr>
+        <w:pStyle w:val="ListParagraph"/>
+        <w:numPr>
+          <w:ilvl w:val="1"/>
+          <w:numId w:val="1"/>
+        </w:numPr>
+        <w:rPr>
+          <w:b/>
+        </w:rPr>
+      </w:pPr>
+      <w:r>
+        <w:t>numbers = [0,1,2,3,4,5,6,7]</w:t>
+      </w:r>
+    </w:p>
+    <w:p>
+      <w:pPr>
+        <w:pStyle w:val="ListParagraph"/>
+        <w:numPr>
+          <w:ilvl w:val="1"/>
+          <w:numId w:val="1"/>
+        </w:numPr>
+        <w:rPr>
+          <w:b/>
+        </w:rPr>
+      </w:pPr>
+      <w:r>
+        <w:t xml:space="preserve">&lt;li ng-repeat=”number in numbers”&gt;{{ number }}&lt;li&gt; </w:t>
+      </w:r>
+    </w:p>
+    <w:p>
+      <w:pPr>
+        <w:pStyle w:val="ListParagraph"/>
+        <w:numPr>
+          <w:ilvl w:val="2"/>
+          <w:numId w:val="1"/>
+        </w:numPr>
+        <w:rPr>
+          <w:b/>
+        </w:rPr>
+      </w:pPr>
+      <w:r>
+        <w:t xml:space="preserve">create a variable called number from the array of numbers which iterates through the array by one. </w:t>
+      </w:r>
+    </w:p>
+    <w:p>
+      <w:pPr>
+        <w:pStyle w:val="ListParagraph"/>
+        <w:numPr>
+          <w:ilvl w:val="1"/>
+          <w:numId w:val="1"/>
+        </w:numPr>
+        <w:rPr>
+          <w:b/>
+        </w:rPr>
+      </w:pPr>
+      <w:r>
+        <w:t xml:space="preserve">$even, $odd – built in items that you can access in ng-repeat. evaluates whether the index of the array is even or odd. </w:t>
+      </w:r>
+    </w:p>
+    <w:p>
+      <w:pPr>
+        <w:pStyle w:val="ListParagraph"/>
+        <w:numPr>
+          <w:ilvl w:val="1"/>
+          <w:numId w:val="1"/>
+        </w:numPr>
+        <w:rPr>
+          <w:b/>
+        </w:rPr>
+      </w:pPr>
+      <w:r>
+        <w:t xml:space="preserve">ng-repeat keeps collections by references, so every key </w:t>
+      </w:r>
+      <w:r>
+        <w:rPr>
+          <w:i/>
+        </w:rPr>
+        <w:t>should</w:t>
+      </w:r>
+      <w:r>
+        <w:t xml:space="preserve"> be unique. therefore, it will not show you duplicate items.</w:t>
+      </w:r>
+    </w:p>
+    <w:p>
+      <w:pPr>
+        <w:pStyle w:val="ListParagraph"/>
+        <w:numPr>
+          <w:ilvl w:val="1"/>
+          <w:numId w:val="1"/>
+        </w:numPr>
+        <w:rPr>
+          <w:b/>
+        </w:rPr>
+      </w:pPr>
+      <w:r>
+        <w:t>e.g.</w:t>
+      </w:r>
+    </w:p>
+    <w:p>
+      <w:pPr>
+        <w:pStyle w:val="ListParagraph"/>
+        <w:numPr>
+          <w:ilvl w:val="2"/>
+          <w:numId w:val="1"/>
+        </w:numPr>
+        <w:rPr>
+          <w:b/>
+        </w:rPr>
+      </w:pPr>
+      <w:r>
+        <w:t xml:space="preserve">instead of tracking by reference, you can track by the index with </w:t>
+      </w:r>
+      <w:r>
+        <w:rPr>
+          <w:b/>
+        </w:rPr>
+        <w:t>“track by $index”</w:t>
+      </w:r>
+    </w:p>
+    <w:p>
+      <w:pPr>
+        <w:pStyle w:val="ListParagraph"/>
+        <w:numPr>
+          <w:ilvl w:val="2"/>
+          <w:numId w:val="1"/>
+        </w:numPr>
+        <w:rPr>
+          <w:b/>
+        </w:rPr>
+      </w:pPr>
+      <w:r>
+        <w:t>names = [‘smith’, ‘smith’]</w:t>
+      </w:r>
+    </w:p>
+    <w:p>
+      <w:pPr>
+        <w:pStyle w:val="ListParagraph"/>
+        <w:numPr>
+          <w:ilvl w:val="2"/>
+          <w:numId w:val="1"/>
+        </w:numPr>
+        <w:rPr>
+          <w:b/>
+        </w:rPr>
+      </w:pPr>
+      <w:r>
+        <w:t xml:space="preserve">&lt;li ng-repeat=”name </w:t>
+      </w:r>
+      <w:r>
+        <w:rPr>
+          <w:b/>
+        </w:rPr>
+        <w:t>in</w:t>
+      </w:r>
+      <w:r>
+        <w:t xml:space="preserve"> names </w:t>
+      </w:r>
+      <w:r>
+        <w:rPr>
+          <w:b/>
+        </w:rPr>
+        <w:t>track by $index</w:t>
+      </w:r>
+      <w:r>
+        <w:t>”&gt; {{ name }} &lt;/li&gt;</w:t>
+      </w:r>
+    </w:p>
+    <w:p>
+      <w:pPr>
+        <w:pStyle w:val="ListParagraph"/>
+        <w:numPr>
+          <w:ilvl w:val="1"/>
+          <w:numId w:val="1"/>
+        </w:numPr>
+      </w:pPr>
+      <w:r>
+        <w:t>e.g.</w:t>
+      </w:r>
+    </w:p>
+    <w:p>
+      <w:pPr>
+        <w:pStyle w:val="ListParagraph"/>
+        <w:numPr>
+          <w:ilvl w:val="2"/>
+          <w:numId w:val="1"/>
+        </w:numPr>
+        <w:rPr>
+          <w:b/>
+        </w:rPr>
+      </w:pPr>
+      <w:r>
+        <w:t xml:space="preserve">“names = [{surname: ‘Smith’, </w:t>
+      </w:r>
+      <w:proofErr w:type="spellStart"/>
+      <w:r>
+        <w:t>firstname</w:t>
+      </w:r>
+      <w:proofErr w:type="spellEnd"/>
+      <w:r>
+        <w:t xml:space="preserve">: ‘Joe’} , {surname: ‘Smith’, </w:t>
+      </w:r>
+      <w:proofErr w:type="spellStart"/>
+      <w:r>
+        <w:t>firstname</w:t>
+      </w:r>
+      <w:proofErr w:type="spellEnd"/>
+      <w:r>
+        <w:t>: ‘Sue’}]”</w:t>
+      </w:r>
+    </w:p>
+    <w:p>
+      <w:pPr>
+        <w:pStyle w:val="ListParagraph"/>
+        <w:numPr>
+          <w:ilvl w:val="2"/>
+          <w:numId w:val="1"/>
+        </w:numPr>
+        <w:rPr>
+          <w:b/>
+        </w:rPr>
+      </w:pPr>
+      <w:r>
+        <w:t xml:space="preserve">&lt;li ng-repeat=”name </w:t>
+      </w:r>
+      <w:r>
+        <w:rPr>
+          <w:b/>
+        </w:rPr>
+        <w:t>in</w:t>
+      </w:r>
+      <w:r>
+        <w:t xml:space="preserve"> names”&gt;{{ </w:t>
+      </w:r>
+      <w:proofErr w:type="spellStart"/>
+      <w:r>
+        <w:t>name.surname</w:t>
+      </w:r>
+      <w:proofErr w:type="spellEnd"/>
+      <w:r>
+        <w:t xml:space="preserve"> }},{{ </w:t>
+      </w:r>
+      <w:proofErr w:type="spellStart"/>
+      <w:r>
+        <w:t>name.firstname</w:t>
+      </w:r>
+      <w:proofErr w:type="spellEnd"/>
+      <w:r>
+        <w:t xml:space="preserve"> }}&lt;/li&gt;</w:t>
+      </w:r>
+    </w:p>
+    <w:p>
+      <w:pPr>
+        <w:pStyle w:val="ListParagraph"/>
+        <w:numPr>
+          <w:ilvl w:val="2"/>
+          <w:numId w:val="1"/>
+        </w:numPr>
+        <w:rPr>
+          <w:b/>
+        </w:rPr>
+      </w:pPr>
+      <w:r>
+        <w:t>prints: Smith, Joe ; Smith, Sue;</w:t>
+      </w:r>
+    </w:p>
+    <w:p>
+      <w:pPr>
+        <w:pStyle w:val="ListParagraph"/>
+        <w:numPr>
+          <w:ilvl w:val="0"/>
+          <w:numId w:val="1"/>
+        </w:numPr>
+        <w:rPr>
+          <w:b/>
+        </w:rPr>
+      </w:pPr>
+      <w:r>
+        <w:t>ng-options</w:t>
+      </w:r>
+    </w:p>
+    <w:p>
+      <w:pPr>
+        <w:pStyle w:val="ListParagraph"/>
+        <w:numPr>
+          <w:ilvl w:val="1"/>
+          <w:numId w:val="1"/>
+        </w:numPr>
+        <w:rPr>
+          <w:b/>
+        </w:rPr>
+      </w:pPr>
+      <w:r>
+        <w:t xml:space="preserve">bind data to a regular select element in html. </w:t>
+      </w:r>
+    </w:p>
+    <w:p>
+      <w:pPr>
+        <w:pStyle w:val="ListParagraph"/>
+        <w:numPr>
+          <w:ilvl w:val="1"/>
+          <w:numId w:val="1"/>
+        </w:numPr>
+        <w:rPr>
+          <w:b/>
+        </w:rPr>
+      </w:pPr>
+      <w:r>
+        <w:t>useful for building dynamic forms</w:t>
+      </w:r>
+    </w:p>
+    <w:p>
+      <w:pPr>
+        <w:pStyle w:val="ListParagraph"/>
+        <w:numPr>
+          <w:ilvl w:val="1"/>
+          <w:numId w:val="1"/>
+        </w:numPr>
+        <w:rPr>
+          <w:b/>
+        </w:rPr>
+      </w:pPr>
+      <w:r>
+        <w:t xml:space="preserve">can take an array or object and iterate through to populate select tab in html. </w:t>
+      </w:r>
+    </w:p>
+    <w:p>
+      <w:pPr>
+        <w:pStyle w:val="ListParagraph"/>
+        <w:numPr>
+          <w:ilvl w:val="1"/>
+          <w:numId w:val="1"/>
+        </w:numPr>
+        <w:rPr>
+          <w:b/>
+        </w:rPr>
+      </w:pPr>
+      <w:r>
+        <w:t xml:space="preserve">&lt;select ng-model=”rebel” ng-options=”rebel.name </w:t>
+      </w:r>
+      <w:r>
+        <w:rPr>
+          <w:b/>
+        </w:rPr>
+        <w:t>for</w:t>
+      </w:r>
+      <w:r>
+        <w:t xml:space="preserve"> rebel </w:t>
+      </w:r>
+      <w:r>
+        <w:rPr>
+          <w:b/>
+        </w:rPr>
+        <w:t>in</w:t>
+      </w:r>
+      <w:r>
+        <w:t xml:space="preserve"> rebels”&gt; </w:t>
+      </w:r>
+    </w:p>
+    <w:p>
+      <w:pPr>
+        <w:pStyle w:val="ListParagraph"/>
+        <w:numPr>
+          <w:ilvl w:val="2"/>
+          <w:numId w:val="1"/>
+        </w:numPr>
+        <w:rPr>
+          <w:b/>
+        </w:rPr>
+      </w:pPr>
+      <w:r>
+        <w:t xml:space="preserve">get every rebel.name </w:t>
+      </w:r>
+      <w:r>
+        <w:rPr>
+          <w:b/>
+        </w:rPr>
+        <w:t>for</w:t>
+      </w:r>
+      <w:r>
+        <w:t xml:space="preserve"> rebel (object) </w:t>
+      </w:r>
+      <w:r>
+        <w:rPr>
+          <w:b/>
+        </w:rPr>
+        <w:t>in</w:t>
+      </w:r>
+      <w:r>
+        <w:t xml:space="preserve"> rebels array of objects. </w:t>
+      </w:r>
+    </w:p>
+    <w:p>
+      <w:pPr>
+        <w:pStyle w:val="ListParagraph"/>
+        <w:numPr>
+          <w:ilvl w:val="1"/>
+          <w:numId w:val="1"/>
+        </w:numPr>
+        <w:rPr>
+          <w:b/>
+        </w:rPr>
+      </w:pPr>
+      <w:r>
+        <w:t xml:space="preserve">&lt;select ng-model=”rebel” ng-options=”rebel.name </w:t>
+      </w:r>
+      <w:r>
+        <w:rPr>
+          <w:b/>
+        </w:rPr>
+        <w:t>group by</w:t>
+      </w:r>
+      <w:r>
+        <w:t xml:space="preserve"> </w:t>
+      </w:r>
+      <w:proofErr w:type="spellStart"/>
+      <w:r>
+        <w:t>rebel.weapon</w:t>
+      </w:r>
+      <w:proofErr w:type="spellEnd"/>
+      <w:r>
+        <w:t xml:space="preserve"> </w:t>
+      </w:r>
+      <w:r>
+        <w:rPr>
+          <w:b/>
+        </w:rPr>
+        <w:t>for</w:t>
+      </w:r>
+      <w:r>
+        <w:t xml:space="preserve"> </w:t>
+      </w:r>
+      <w:r>
+        <w:t xml:space="preserve">rebel </w:t>
+      </w:r>
+      <w:r>
+        <w:rPr>
+          <w:b/>
+        </w:rPr>
+        <w:t>in</w:t>
+      </w:r>
+      <w:r>
+        <w:t xml:space="preserve"> rebels”</w:t>
+      </w:r>
+      <w:r>
+        <w:t>&gt;</w:t>
+      </w:r>
+    </w:p>
+    <w:p>
+      <w:pPr>
+        <w:pStyle w:val="ListParagraph"/>
+        <w:numPr>
+          <w:ilvl w:val="2"/>
+          <w:numId w:val="1"/>
+        </w:numPr>
+        <w:rPr>
+          <w:b/>
+        </w:rPr>
+      </w:pPr>
+      <w:r>
+        <w:t xml:space="preserve">group each name by their weapons for rebel variable in rebel’s object array. </w:t>
+      </w:r>
+    </w:p>
+    <w:p>
+      <w:pPr>
+        <w:pStyle w:val="ListParagraph"/>
+        <w:numPr>
+          <w:ilvl w:val="0"/>
+          <w:numId w:val="1"/>
+        </w:numPr>
+        <w:rPr>
+          <w:b/>
+        </w:rPr>
+      </w:pPr>
+      <w:r>
+        <w:t>ng-cloak</w:t>
+      </w:r>
+    </w:p>
+    <w:p>
+      <w:pPr>
+        <w:pStyle w:val="ListParagraph"/>
+        <w:numPr>
+          <w:ilvl w:val="1"/>
+          <w:numId w:val="1"/>
+        </w:numPr>
+        <w:rPr>
+          <w:b/>
+        </w:rPr>
+      </w:pPr>
+      <w:r>
+        <w:t xml:space="preserve">best to put </w:t>
+      </w:r>
+      <w:proofErr w:type="spellStart"/>
+      <w:r>
+        <w:t>AngularJS</w:t>
+      </w:r>
+      <w:proofErr w:type="spellEnd"/>
+      <w:r>
+        <w:t xml:space="preserve"> script tag on the bottom of the body. </w:t>
+      </w:r>
+      <w:r>
+        <w:t xml:space="preserve">until </w:t>
+      </w:r>
+      <w:proofErr w:type="spellStart"/>
+      <w:r>
+        <w:t>angularJS</w:t>
+      </w:r>
+      <w:proofErr w:type="spellEnd"/>
+      <w:r>
+        <w:t xml:space="preserve"> has finished bootstrapping process, you wo</w:t>
+      </w:r>
+      <w:r>
+        <w:t xml:space="preserve">nt see any double curly braces appear briefly on the screen. </w:t>
+      </w:r>
+    </w:p>
+    <w:p>
+      <w:pPr>
+        <w:pStyle w:val="ListParagraph"/>
+        <w:numPr>
+          <w:ilvl w:val="1"/>
+          <w:numId w:val="1"/>
+        </w:numPr>
+        <w:rPr>
+          <w:b/>
+        </w:rPr>
+      </w:pPr>
+      <w:r>
+        <w:t xml:space="preserve">specify a style first </w:t>
+      </w:r>
+    </w:p>
+    <w:p>
+      <w:pPr>
+        <w:pStyle w:val="ListParagraph"/>
+        <w:numPr>
+          <w:ilvl w:val="2"/>
+          <w:numId w:val="1"/>
+        </w:numPr>
+        <w:rPr>
+          <w:b/>
+        </w:rPr>
+      </w:pPr>
+      <w:r>
+        <w:t xml:space="preserve">.ng-cloak, [ng-cloak], [ng\:cloak] </w:t>
+      </w:r>
+      <w:r>
+        <w:t>{ display : none !important;</w:t>
+      </w:r>
+      <w:r>
+        <w:t xml:space="preserve"> }</w:t>
+      </w:r>
+    </w:p>
+    <w:p>
+      <w:pPr>
+        <w:pStyle w:val="ListParagraph"/>
+        <w:numPr>
+          <w:ilvl w:val="1"/>
+          <w:numId w:val="1"/>
+        </w:numPr>
+        <w:rPr>
+          <w:b/>
+        </w:rPr>
+      </w:pPr>
+      <w:r>
+        <w:t>apply ng-cloak to body of application.</w:t>
+      </w:r>
+    </w:p>
+    <w:p>
+      <w:pPr>
+        <w:pStyle w:val="ListParagraph"/>
+        <w:ind w:left="1080"/>
+        <w:rPr>
+          <w:b/>
+        </w:rPr>
+      </w:pPr>
+    </w:p>
+    <w:p>
+      <w:pPr>
+        <w:pStyle w:val="ListParagraph"/>
+        <w:numPr>
+          <w:ilvl w:val="0"/>
+          <w:numId w:val="1"/>
+        </w:numPr>
+        <w:rPr>
+          <w:b/>
+        </w:rPr>
+      </w:pPr>
+      <w:r>
+        <w:rPr>
+          <w:b/>
+          <w:i/>
+        </w:rPr>
+        <w:t>Filters</w:t>
+      </w:r>
+      <w:r>
+        <w:rPr>
+          <w:b/>
+        </w:rPr>
+        <w:t>:</w:t>
+      </w:r>
+    </w:p>
+    <w:p>
+      <w:pPr>
+        <w:pStyle w:val="ListParagraph"/>
+        <w:numPr>
+          <w:ilvl w:val="1"/>
+          <w:numId w:val="1"/>
+        </w:numPr>
+        <w:rPr>
+          <w:b/>
+        </w:rPr>
+      </w:pPr>
+      <w:r>
+        <w:t>provide you with a way to format the data that you are about to display.</w:t>
+      </w:r>
+    </w:p>
+    <w:p>
+      <w:pPr>
+        <w:pStyle w:val="ListParagraph"/>
+        <w:numPr>
+          <w:ilvl w:val="1"/>
+          <w:numId w:val="1"/>
+        </w:numPr>
+        <w:rPr>
+          <w:b/>
+        </w:rPr>
+      </w:pPr>
+      <w:r>
+        <w:t xml:space="preserve">Select a subset of items from the data collection and return it as a new data collection. </w:t>
+      </w:r>
+    </w:p>
+    <w:p>
+      <w:pPr>
+        <w:rPr>
+          <w:b/>
+        </w:rPr>
+      </w:pPr>
+    </w:p>
+    <w:p>
+      <w:pPr>
+        <w:pStyle w:val="ListParagraph"/>
+        <w:numPr>
+          <w:ilvl w:val="0"/>
+          <w:numId w:val="1"/>
+        </w:numPr>
+        <w:rPr>
+          <w:b/>
+        </w:rPr>
+      </w:pPr>
+      <w:r>
+        <w:t xml:space="preserve">currency </w:t>
+      </w:r>
+    </w:p>
+    <w:p>
+      <w:pPr>
+        <w:pStyle w:val="ListParagraph"/>
+        <w:numPr>
+          <w:ilvl w:val="1"/>
+          <w:numId w:val="1"/>
+        </w:numPr>
+        <w:rPr>
+          <w:b/>
+        </w:rPr>
+      </w:pPr>
+      <w:r>
+        <w:t>{{ amount | currency }} – reformats amount from 1250.50 to $1,250.50</w:t>
+      </w:r>
+    </w:p>
+    <w:p>
+      <w:pPr>
+        <w:pStyle w:val="ListParagraph"/>
+        <w:numPr>
+          <w:ilvl w:val="1"/>
+          <w:numId w:val="1"/>
+        </w:numPr>
+        <w:rPr>
+          <w:b/>
+        </w:rPr>
+      </w:pPr>
+      <w:r>
+        <w:t>{{ amount | currency: “</w:t>
+      </w:r>
+      <w:r>
+        <w:t>€</w:t>
+      </w:r>
+      <w:r>
+        <w:t>” }}</w:t>
+      </w:r>
+      <w:r>
+        <w:t xml:space="preserve"> – reformats amount to Euro. </w:t>
+      </w:r>
+    </w:p>
+    <w:p>
+      <w:pPr>
+        <w:pStyle w:val="ListParagraph"/>
+        <w:numPr>
+          <w:ilvl w:val="0"/>
+          <w:numId w:val="1"/>
+        </w:numPr>
+        <w:rPr>
+          <w:b/>
+        </w:rPr>
+      </w:pPr>
+      <w:r>
+        <w:t>number</w:t>
+      </w:r>
+    </w:p>
+    <w:p>
+      <w:pPr>
+        <w:pStyle w:val="ListParagraph"/>
+        <w:numPr>
+          <w:ilvl w:val="1"/>
+          <w:numId w:val="1"/>
+        </w:numPr>
+        <w:rPr>
+          <w:b/>
+        </w:rPr>
+      </w:pPr>
+      <w:r>
+        <w:t xml:space="preserve">{{ amount | number: “6” }} – specify display of 6 decimals. </w:t>
+      </w:r>
+    </w:p>
+    <w:p>
+      <w:pPr>
+        <w:pStyle w:val="ListParagraph"/>
+        <w:numPr>
+          <w:ilvl w:val="1"/>
+          <w:numId w:val="1"/>
+        </w:numPr>
+        <w:rPr>
+          <w:b/>
+        </w:rPr>
+      </w:pPr>
+      <w:r>
+        <w:t xml:space="preserve">{{ -amount | number: “4” }} – negative integer </w:t>
+      </w:r>
+    </w:p>
+    <w:p>
+      <w:pPr>
+        <w:pStyle w:val="ListParagraph"/>
+        <w:numPr>
+          <w:ilvl w:val="0"/>
+          <w:numId w:val="1"/>
+        </w:numPr>
+        <w:rPr>
+          <w:b/>
+        </w:rPr>
+      </w:pPr>
+      <w:r>
+        <w:t>uppercase/lowercase</w:t>
+      </w:r>
+    </w:p>
+    <w:p>
+      <w:pPr>
+        <w:pStyle w:val="ListParagraph"/>
+        <w:numPr>
+          <w:ilvl w:val="1"/>
+          <w:numId w:val="1"/>
+        </w:numPr>
+        <w:rPr>
+          <w:b/>
+        </w:rPr>
+      </w:pPr>
+      <w:r>
+        <w:t>{{ string | uppercase }} – change string to uppercase/lowercase</w:t>
+      </w:r>
+    </w:p>
+    <w:p>
+      <w:pPr>
+        <w:pStyle w:val="ListParagraph"/>
+        <w:ind w:left="1080"/>
+        <w:rPr>
+          <w:b/>
+        </w:rPr>
+      </w:pPr>
+    </w:p>
+    <w:p>
+      <w:pPr>
+        <w:pStyle w:val="ListParagraph"/>
+        <w:numPr>
+          <w:ilvl w:val="0"/>
+          <w:numId w:val="1"/>
+        </w:numPr>
+        <w:rPr>
+          <w:b/>
+        </w:rPr>
+      </w:pPr>
+      <w:r>
+        <w:t xml:space="preserve">date </w:t>
+      </w:r>
+    </w:p>
+    <w:p>
+      <w:pPr>
+        <w:pStyle w:val="ListParagraph"/>
+        <w:numPr>
+          <w:ilvl w:val="1"/>
+          <w:numId w:val="1"/>
+        </w:numPr>
+        <w:rPr>
+          <w:b/>
+        </w:rPr>
+      </w:pPr>
+      <w:proofErr w:type="spellStart"/>
+      <w:r>
+        <w:t>myDate</w:t>
+      </w:r>
+      <w:proofErr w:type="spellEnd"/>
+      <w:r>
+        <w:t xml:space="preserve"> = 1399648945000 (epoch value) </w:t>
+      </w:r>
+    </w:p>
+    <w:p>
+      <w:pPr>
+        <w:pStyle w:val="ListParagraph"/>
+        <w:numPr>
+          <w:ilvl w:val="1"/>
+          <w:numId w:val="1"/>
+        </w:numPr>
+        <w:rPr>
+          <w:b/>
+        </w:rPr>
+      </w:pPr>
+      <w:r>
+        <w:t xml:space="preserve">{{ </w:t>
+      </w:r>
+      <w:proofErr w:type="spellStart"/>
+      <w:r>
+        <w:t>myDate</w:t>
+      </w:r>
+      <w:proofErr w:type="spellEnd"/>
+      <w:r>
+        <w:t xml:space="preserve"> | date }} – May 9th, 2014 </w:t>
+      </w:r>
+    </w:p>
+    <w:p>
+      <w:pPr>
+        <w:pStyle w:val="ListParagraph"/>
+        <w:numPr>
+          <w:ilvl w:val="1"/>
+          <w:numId w:val="1"/>
+        </w:numPr>
+        <w:rPr>
+          <w:b/>
+        </w:rPr>
+      </w:pPr>
+      <w:r>
+        <w:t xml:space="preserve">{{ </w:t>
+      </w:r>
+      <w:proofErr w:type="spellStart"/>
+      <w:r>
+        <w:t>myDate</w:t>
+      </w:r>
+      <w:proofErr w:type="spellEnd"/>
+      <w:r>
+        <w:t xml:space="preserve"> |date : “medium” }} – May 9, 2014 5:22:25 PM</w:t>
+      </w:r>
+    </w:p>
+    <w:p>
+      <w:pPr>
+        <w:pStyle w:val="ListParagraph"/>
+        <w:numPr>
+          <w:ilvl w:val="1"/>
+          <w:numId w:val="1"/>
+        </w:numPr>
+        <w:rPr>
+          <w:b/>
+        </w:rPr>
+      </w:pPr>
+      <w:r>
+        <w:t xml:space="preserve">{{ </w:t>
+      </w:r>
+      <w:proofErr w:type="spellStart"/>
+      <w:r>
+        <w:t>myDate</w:t>
+      </w:r>
+      <w:proofErr w:type="spellEnd"/>
+      <w:r>
+        <w:t xml:space="preserve"> | date: “</w:t>
+      </w:r>
+      <w:proofErr w:type="spellStart"/>
+      <w:r>
+        <w:t>yyyy</w:t>
+      </w:r>
+      <w:proofErr w:type="spellEnd"/>
+      <w:r>
+        <w:t xml:space="preserve"> – MMMM – d </w:t>
+      </w:r>
+      <w:proofErr w:type="spellStart"/>
+      <w:r>
+        <w:t>H:m:s</w:t>
+      </w:r>
+      <w:proofErr w:type="spellEnd"/>
+      <w:r>
+        <w:t xml:space="preserve">” }} 2014 – May – 9 5:22:25 </w:t>
+      </w:r>
+    </w:p>
+    <w:p>
+      <w:pPr>
+        <w:pStyle w:val="ListParagraph"/>
+        <w:numPr>
+          <w:ilvl w:val="0"/>
+          <w:numId w:val="1"/>
+        </w:numPr>
+        <w:rPr>
+          <w:b/>
+        </w:rPr>
+      </w:pPr>
+      <w:proofErr w:type="spellStart"/>
+      <w:r>
+        <w:t>limitTo</w:t>
+      </w:r>
+      <w:proofErr w:type="spellEnd"/>
+    </w:p>
+    <w:p>
+      <w:pPr>
+        <w:pStyle w:val="ListParagraph"/>
+        <w:numPr>
+          <w:ilvl w:val="1"/>
+          <w:numId w:val="1"/>
+        </w:numPr>
+        <w:rPr>
+          <w:b/>
+        </w:rPr>
+      </w:pPr>
+      <w:r>
+        <w:t>allows you to limit the number of items that you return from an array or object.</w:t>
+      </w:r>
+    </w:p>
+    <w:p>
+      <w:pPr>
+        <w:pStyle w:val="ListParagraph"/>
+        <w:numPr>
+          <w:ilvl w:val="1"/>
+          <w:numId w:val="1"/>
+        </w:numPr>
+        <w:rPr>
+          <w:b/>
+        </w:rPr>
+      </w:pPr>
+      <w:r>
+        <w:t xml:space="preserve">{{ </w:t>
+      </w:r>
+      <w:proofErr w:type="spellStart"/>
+      <w:r>
+        <w:t>myArray</w:t>
+      </w:r>
+      <w:proofErr w:type="spellEnd"/>
+      <w:r>
+        <w:t xml:space="preserve"> | </w:t>
+      </w:r>
+      <w:proofErr w:type="spellStart"/>
+      <w:r>
+        <w:t>limitTo</w:t>
+      </w:r>
+      <w:proofErr w:type="spellEnd"/>
+      <w:r>
+        <w:t xml:space="preserve"> : 4 }} – limit to 4 elements in array </w:t>
+      </w:r>
+    </w:p>
+    <w:p>
+      <w:pPr>
+        <w:pStyle w:val="ListParagraph"/>
+        <w:numPr>
+          <w:ilvl w:val="1"/>
+          <w:numId w:val="1"/>
+        </w:numPr>
+        <w:rPr>
+          <w:b/>
+        </w:rPr>
+      </w:pPr>
+      <w:r>
+        <w:t xml:space="preserve">{{ </w:t>
+      </w:r>
+      <w:proofErr w:type="spellStart"/>
+      <w:r>
+        <w:t>myArray</w:t>
+      </w:r>
+      <w:proofErr w:type="spellEnd"/>
+      <w:r>
+        <w:t xml:space="preserve"> | </w:t>
+      </w:r>
+      <w:proofErr w:type="spellStart"/>
+      <w:r>
+        <w:t>limitTo</w:t>
+      </w:r>
+      <w:proofErr w:type="spellEnd"/>
+      <w:r>
+        <w:t xml:space="preserve"> : -2 }} – limit to last 2 elements in array </w:t>
+      </w:r>
+    </w:p>
+    <w:p>
+      <w:pPr>
+        <w:pStyle w:val="ListParagraph"/>
+        <w:numPr>
+          <w:ilvl w:val="0"/>
+          <w:numId w:val="1"/>
+        </w:numPr>
+        <w:rPr>
+          <w:b/>
+        </w:rPr>
+      </w:pPr>
+      <w:proofErr w:type="spellStart"/>
+      <w:r>
+        <w:t>orderBy</w:t>
+      </w:r>
+      <w:proofErr w:type="spellEnd"/>
+    </w:p>
+    <w:p>
+      <w:pPr>
+        <w:pStyle w:val="ListParagraph"/>
+        <w:numPr>
+          <w:ilvl w:val="1"/>
+          <w:numId w:val="1"/>
+        </w:numPr>
+        <w:rPr>
+          <w:b/>
+        </w:rPr>
+      </w:pPr>
+      <w:r>
+        <w:t xml:space="preserve">&lt;li ng-repeat= “rebel in rebels | </w:t>
+      </w:r>
+      <w:proofErr w:type="spellStart"/>
+      <w:r>
+        <w:t>orderBy</w:t>
+      </w:r>
+      <w:proofErr w:type="spellEnd"/>
+      <w:r>
+        <w:t>: ‘name’ ”&gt; {{ rebel.name }} &lt;/li&gt;</w:t>
+      </w:r>
+    </w:p>
+    <w:p>
+      <w:pPr>
+        <w:pStyle w:val="ListParagraph"/>
+        <w:numPr>
+          <w:ilvl w:val="1"/>
+          <w:numId w:val="1"/>
+        </w:numPr>
+        <w:rPr>
+          <w:b/>
+        </w:rPr>
+      </w:pPr>
+      <w:r>
+        <w:t xml:space="preserve">&lt;li ng-repeat “rebel in rebels | </w:t>
+      </w:r>
+      <w:proofErr w:type="spellStart"/>
+      <w:r>
+        <w:t>orderBy</w:t>
+      </w:r>
+      <w:proofErr w:type="spellEnd"/>
+      <w:r>
+        <w:t xml:space="preserve"> : [‘profession’, ‘-age’] ”&gt; </w:t>
+      </w:r>
+    </w:p>
+    <w:p>
+      <w:pPr>
+        <w:pStyle w:val="ListParagraph"/>
+        <w:ind w:left="1080"/>
+        <w:rPr>
+          <w:b/>
+        </w:rPr>
+      </w:pPr>
+      <w:r>
+        <w:t>{{rebel.name}} (age: {[</w:t>
+      </w:r>
+      <w:proofErr w:type="spellStart"/>
+      <w:r>
+        <w:t>rebel.age</w:t>
+      </w:r>
+      <w:proofErr w:type="spellEnd"/>
+      <w:r>
+        <w:t>}} is a {{</w:t>
+      </w:r>
+      <w:proofErr w:type="spellStart"/>
+      <w:r>
+        <w:t>rebel.profession</w:t>
+      </w:r>
+      <w:proofErr w:type="spellEnd"/>
+      <w:r>
+        <w:t>}} . &lt;/li&gt;</w:t>
+      </w:r>
+    </w:p>
+    <w:p>
+      <w:pPr>
+        <w:pStyle w:val="ListParagraph"/>
+        <w:numPr>
+          <w:ilvl w:val="2"/>
+          <w:numId w:val="1"/>
+        </w:numPr>
+      </w:pPr>
+      <w:r>
+        <w:t xml:space="preserve">order by profession, and then age descending. </w:t>
       </w:r>
       <w:bookmarkStart w:id="0" w:name="_GoBack"/>
       <w:bookmarkEnd w:id="0"/>
+      <w:r>
+        <w:t xml:space="preserve"> </w:t>
+      </w:r>
+    </w:p>
+    <w:p>
+      <w:pPr>
+        <w:pStyle w:val="ListParagraph"/>
+        <w:ind w:left="1080"/>
+        <w:rPr>
+          <w:b/>
+        </w:rPr>
+      </w:pPr>
+      <w:r>
+        <w:tab/>
+      </w:r>
     </w:p>
     <w:sectPr>
       <w:pgSz w:w="12240" w:h="15840"/>
@@ -2610,7 +5142,7 @@
   <w:abstractNum w:abstractNumId="2">
     <w:nsid w:val="432A7127"/>
     <w:multiLevelType w:val="hybridMultilevel"/>
-    <w:tmpl w:val="71A8D432"/>
+    <w:tmpl w:val="9B988ECA"/>
     <w:lvl w:ilvl="0" w:tplc="AC1656E0">
       <w:start w:val="1"/>
       <w:numFmt w:val="bullet"/>
@@ -2623,7 +5155,7 @@
         <w:rFonts w:ascii="Calibri" w:eastAsiaTheme="minorHAnsi" w:hAnsi="Calibri" w:cstheme="minorBidi" w:hint="default"/>
       </w:rPr>
     </w:lvl>
-    <w:lvl w:ilvl="1" w:tplc="04090001">
+    <w:lvl w:ilvl="1" w:tplc="83F6F5E8">
       <w:start w:val="1"/>
       <w:numFmt w:val="bullet"/>
       <w:lvlText w:val=""/>
@@ -2633,6 +5165,7 @@
       </w:pPr>
       <w:rPr>
         <w:rFonts w:ascii="Symbol" w:hAnsi="Symbol" w:hint="default"/>
+        <w:b w:val="0"/>
       </w:rPr>
     </w:lvl>
     <w:lvl w:ilvl="2" w:tplc="04090001">
@@ -3253,7 +5786,6 @@
   <w:style w:type="character" w:default="1" w:styleId="DefaultParagraphFont">
     <w:name w:val="Default Paragraph Font"/>
     <w:uiPriority w:val="1"/>
-    <w:semiHidden/>
     <w:unhideWhenUsed/>
   </w:style>
   <w:style w:type="table" w:default="1" w:styleId="TableNormal">
@@ -3287,6 +5819,29 @@
       <w:ind w:left="720"/>
       <w:contextualSpacing/>
     </w:pPr>
+  </w:style>
+  <w:style w:type="table" w:styleId="TableGrid">
+    <w:name w:val="Table Grid"/>
+    <w:basedOn w:val="TableNormal"/>
+    <w:uiPriority w:val="39"/>
+    <w:rsid w:val="003453B9"/>
+    <w:tblPr>
+      <w:tblInd w:w="0" w:type="dxa"/>
+      <w:tblBorders>
+        <w:top w:val="single" w:sz="4" w:space="0" w:color="auto"/>
+        <w:left w:val="single" w:sz="4" w:space="0" w:color="auto"/>
+        <w:bottom w:val="single" w:sz="4" w:space="0" w:color="auto"/>
+        <w:right w:val="single" w:sz="4" w:space="0" w:color="auto"/>
+        <w:insideH w:val="single" w:sz="4" w:space="0" w:color="auto"/>
+        <w:insideV w:val="single" w:sz="4" w:space="0" w:color="auto"/>
+      </w:tblBorders>
+      <w:tblCellMar>
+        <w:top w:w="0" w:type="dxa"/>
+        <w:left w:w="108" w:type="dxa"/>
+        <w:bottom w:w="0" w:type="dxa"/>
+        <w:right w:w="108" w:type="dxa"/>
+      </w:tblCellMar>
+    </w:tblPr>
   </w:style>
 </w:styles>
 </file>

</xml_diff>